<commit_message>
A good day's work?
-Added some needed stuff to the bibliography
-Started work on chapter “1”
</commit_message>
<xml_diff>
--- a/jbono_MEMOIRE_01-Novel.docx
+++ b/jbono_MEMOIRE_01-Novel.docx
@@ -15,31 +15,412 @@
       <w:pPr>
         <w:pStyle w:val="Heading1"/>
         <w:rPr>
-          <w:lang w:val="en-US"/>
-        </w:rPr>
-      </w:pPr>
-      <w:r>
-        <w:rPr>
-          <w:lang w:val="en-US"/>
-        </w:rPr>
-        <w:t>TITRE DE CHAPITRE</w:t>
+          <w:lang w:val="fr-CH"/>
+        </w:rPr>
+      </w:pPr>
+      <w:r>
+        <w:rPr>
+          <w:lang w:val="fr-CH"/>
+        </w:rPr>
+        <w:t>Mauvaises graines, de la nouvelle sérialisée au film</w:t>
       </w:r>
     </w:p>
     <w:p>
       <w:pPr>
+        <w:pStyle w:val="Mmoire"/>
+        <w:rPr>
+          <w:lang w:val="fr-CH"/>
+        </w:rPr>
+      </w:pPr>
+      <w:r>
+        <w:rPr>
+          <w:lang w:val="fr-CH"/>
+        </w:rPr>
+        <w:t xml:space="preserve">Ce chapitre propose de s’intéresser aux origines littéraires de la série </w:t>
+      </w:r>
+      <w:r>
+        <w:rPr>
+          <w:i/>
+          <w:lang w:val="fr-CH"/>
+        </w:rPr>
+        <w:t>Invasion of the Body Snatchers </w:t>
+      </w:r>
+      <w:r>
+        <w:rPr>
+          <w:lang w:val="fr-CH"/>
+        </w:rPr>
+        <w:t>: dans un premier temps, il sera question de l’adaptation du feuilleton de Jack Finney</w:t>
+      </w:r>
+      <w:r>
+        <w:rPr>
+          <w:lang w:val="fr-CH"/>
+        </w:rPr>
+        <w:t xml:space="preserve"> paru dans </w:t>
+      </w:r>
+      <w:r>
+        <w:rPr>
+          <w:i/>
+          <w:lang w:val="fr-CH"/>
+        </w:rPr>
+        <w:t xml:space="preserve">Collider’s </w:t>
+      </w:r>
+      <w:r>
+        <w:rPr>
+          <w:lang w:val="fr-CH"/>
+        </w:rPr>
+        <w:t>durant les derniers mois de 1954</w:t>
+      </w:r>
+      <w:r>
+        <w:rPr>
+          <w:rStyle w:val="FootnoteReference"/>
+          <w:lang w:val="fr-CH"/>
+        </w:rPr>
+        <w:footnoteReference w:id="1"/>
+      </w:r>
+      <w:r>
+        <w:rPr>
+          <w:lang w:val="fr-CH"/>
+        </w:rPr>
+        <w:t xml:space="preserve"> et de son adaptation au grand écran pour le film de Don Siegel, et, dans un deuxième temps, il s’agira de voir quels changements se manifestent dans les versions ultérieures de l’histoire de Jack Finney et en quoi ceux-ci </w:t>
+      </w:r>
+      <w:r>
+        <w:rPr>
+          <w:lang w:val="fr-CH"/>
+        </w:rPr>
+        <w:t>peuvent trouver échos dans les adaptations cinématographiques successives du feuilleton original.</w:t>
+      </w:r>
+      <w:r>
+        <w:rPr>
+          <w:lang w:val="fr-CH"/>
+        </w:rPr>
+        <w:t xml:space="preserve"> Finalement, il sera question de dresser un premier bilan de canonisation du roman de Jack Finney et de la place des quatre films dans ce processus.</w:t>
+      </w:r>
+    </w:p>
+    <w:p>
+      <w:pPr>
+        <w:pStyle w:val="Mmoire"/>
+        <w:rPr>
+          <w:lang w:val="fr-CH"/>
+        </w:rPr>
+      </w:pPr>
+      <w:r>
+        <w:rPr>
+          <w:lang w:val="fr-CH"/>
+        </w:rPr>
+        <w:tab/>
+      </w:r>
+      <w:r>
+        <w:rPr>
+          <w:lang w:val="fr-CH"/>
+        </w:rPr>
+        <w:t>L</w:t>
+      </w:r>
+      <w:r>
+        <w:rPr>
+          <w:lang w:val="fr-CH"/>
+        </w:rPr>
+        <w:t>’envergure de ce travail ne permet</w:t>
+      </w:r>
+      <w:r>
+        <w:rPr>
+          <w:lang w:val="fr-CH"/>
+        </w:rPr>
+        <w:t>tant</w:t>
+      </w:r>
+      <w:r>
+        <w:rPr>
+          <w:lang w:val="fr-CH"/>
+        </w:rPr>
+        <w:t xml:space="preserve"> pas de prendre en considération la masse considérable de théories et d’articles académiques consacrés aux théories de l’adaptation</w:t>
+      </w:r>
+      <w:r>
+        <w:rPr>
+          <w:lang w:val="fr-CH"/>
+        </w:rPr>
+        <w:t xml:space="preserve">, </w:t>
+      </w:r>
+      <w:r>
+        <w:rPr>
+          <w:lang w:val="fr-CH"/>
+        </w:rPr>
+        <w:t xml:space="preserve">il se limitera donc à offrir un compte rendu de la </w:t>
+      </w:r>
+      <w:r>
+        <w:rPr>
+          <w:i/>
+          <w:lang w:val="fr-CH"/>
+        </w:rPr>
+        <w:t>généalogie</w:t>
+      </w:r>
+      <w:r>
+        <w:rPr>
+          <w:lang w:val="fr-CH"/>
+        </w:rPr>
+        <w:t xml:space="preserve"> du film de Siegel et à discuter les points essentiels qui </w:t>
+      </w:r>
+      <w:r>
+        <w:rPr>
+          <w:lang w:val="fr-CH"/>
+        </w:rPr>
+        <w:t>rassemblent et différencient le film de 1956 et son œuvre source</w:t>
+      </w:r>
+      <w:r>
+        <w:rPr>
+          <w:lang w:val="fr-CH"/>
+        </w:rPr>
+        <w:t xml:space="preserve"> sous ses deux formes</w:t>
+      </w:r>
+      <w:r>
+        <w:rPr>
+          <w:lang w:val="fr-CH"/>
+        </w:rPr>
+        <w:t>.</w:t>
+      </w:r>
+    </w:p>
+    <w:p>
+      <w:pPr>
         <w:pStyle w:val="Heading2"/>
       </w:pPr>
       <w:r>
-        <w:t>Sous-titre 1</w:t>
+        <w:t xml:space="preserve">Adaptation : du </w:t>
+      </w:r>
+      <w:r>
+        <w:t>feuilleton</w:t>
+      </w:r>
+      <w:r>
+        <w:t xml:space="preserve"> à la série B</w:t>
       </w:r>
     </w:p>
-    <w:p/>
     <w:p>
       <w:pPr>
         <w:pStyle w:val="Mmoire"/>
       </w:pPr>
       <w:r>
-        <w:t>Texte</w:t>
+        <w:t xml:space="preserve">C’est </w:t>
+      </w:r>
+      <w:r>
+        <w:t xml:space="preserve">dans le magazine </w:t>
+      </w:r>
+      <w:proofErr w:type="spellStart"/>
+      <w:r>
+        <w:t>bi-</w:t>
+      </w:r>
+      <w:r>
+        <w:t>hebdoma</w:t>
+      </w:r>
+      <w:bookmarkStart w:id="0" w:name="_GoBack"/>
+      <w:bookmarkEnd w:id="0"/>
+      <w:r>
+        <w:t>daire</w:t>
+      </w:r>
+      <w:proofErr w:type="spellEnd"/>
+      <w:r>
+        <w:rPr>
+          <w:rStyle w:val="FootnoteReference"/>
+        </w:rPr>
+        <w:footnoteReference w:id="2"/>
+      </w:r>
+      <w:r>
+        <w:t xml:space="preserve"> </w:t>
+      </w:r>
+      <w:r>
+        <w:t>Collider’s</w:t>
+      </w:r>
+      <w:r>
+        <w:t xml:space="preserve">, </w:t>
+      </w:r>
+      <w:r>
+        <w:t>entre</w:t>
+      </w:r>
+      <w:r>
+        <w:t xml:space="preserve"> des publicités pour du tabac à pipe et des cadeaux de </w:t>
+      </w:r>
+      <w:r>
+        <w:t>noël</w:t>
+      </w:r>
+      <w:r>
+        <w:t>,</w:t>
+      </w:r>
+      <w:r>
+        <w:t xml:space="preserve"> que l’on retrouve </w:t>
+      </w:r>
+      <w:r>
+        <w:t>la première publication du feuilleton de Jack Finney.</w:t>
+      </w:r>
+      <w:r>
+        <w:t xml:space="preserve"> En 1954, Finney n’en est pas à</w:t>
+      </w:r>
+      <w:r>
+        <w:t xml:space="preserve"> sa première nouvelle (il publie régulièrement de la fiction dans </w:t>
+      </w:r>
+      <w:r>
+        <w:rPr>
+          <w:i/>
+        </w:rPr>
+        <w:t>Collider’s</w:t>
+      </w:r>
+      <w:r>
+        <w:t xml:space="preserve"> et d’autres magazines depuis 1947), ni à son premier récit de science-fiction, ni </w:t>
+      </w:r>
+      <w:r>
+        <w:t>à sa première œuvre adaptée au cinéma</w:t>
+      </w:r>
+      <w:r>
+        <w:rPr>
+          <w:rStyle w:val="FootnoteReference"/>
+        </w:rPr>
+        <w:footnoteReference w:id="3"/>
+      </w:r>
+      <w:r>
+        <w:t>.</w:t>
+      </w:r>
+      <w:r>
+        <w:t xml:space="preserve"> Dans </w:t>
+      </w:r>
+      <w:r>
+        <w:t xml:space="preserve">une réponse à une lettre à Arthur </w:t>
+      </w:r>
+      <w:proofErr w:type="spellStart"/>
+      <w:r>
+        <w:t>LeGacy</w:t>
+      </w:r>
+      <w:proofErr w:type="spellEnd"/>
+      <w:r>
+        <w:t xml:space="preserve">, l’auteur </w:t>
+      </w:r>
+      <w:r>
+        <w:lastRenderedPageBreak/>
+        <w:t>affirme « Tous mes livres sont écrits de cette manière [avec un film en tête] »</w:t>
+      </w:r>
+      <w:r>
+        <w:rPr>
+          <w:rStyle w:val="FootnoteReference"/>
+        </w:rPr>
+        <w:footnoteReference w:id="4"/>
+      </w:r>
+      <w:r>
+        <w:t xml:space="preserve">, « j’ai toujours affirmé que ne n’écris pas </w:t>
+      </w:r>
+      <w:r>
+        <w:t>réellement</w:t>
+      </w:r>
+      <w:r>
+        <w:t xml:space="preserve"> des romans, j’écris des films –le roman étant une bonne manière de rendre les producteurs attentifs à mes idées de films »</w:t>
+      </w:r>
+      <w:r>
+        <w:rPr>
+          <w:rStyle w:val="FootnoteReference"/>
+        </w:rPr>
+        <w:footnoteReference w:id="5"/>
+      </w:r>
+      <w:r>
+        <w:t xml:space="preserve">. </w:t>
+      </w:r>
+      <w:r>
+        <w:t xml:space="preserve">Si ces propos </w:t>
+      </w:r>
+      <w:r>
+        <w:rPr>
+          <w:i/>
+        </w:rPr>
+        <w:t>a posteriori</w:t>
+      </w:r>
+      <w:r>
+        <w:t xml:space="preserve"> (la correspondance entre </w:t>
+      </w:r>
+      <w:proofErr w:type="spellStart"/>
+      <w:r>
+        <w:t>LeGacy</w:t>
+      </w:r>
+      <w:proofErr w:type="spellEnd"/>
+      <w:r>
+        <w:t xml:space="preserve"> et Finney ayant eu lieu entre janvier et mai 1975</w:t>
+      </w:r>
+      <w:r>
+        <w:rPr>
+          <w:rStyle w:val="FootnoteReference"/>
+        </w:rPr>
+        <w:footnoteReference w:id="6"/>
+      </w:r>
+      <w:r>
+        <w:t>)</w:t>
+      </w:r>
+      <w:r>
+        <w:t xml:space="preserve"> sont </w:t>
+      </w:r>
+      <w:r>
+        <w:t xml:space="preserve">à considérer avec un certain recul, </w:t>
+      </w:r>
+      <w:r>
+        <w:t xml:space="preserve">une très grande partie des dialogues originaux du feuilleton sont présents dans </w:t>
+      </w:r>
+      <w:r>
+        <w:t>le film</w:t>
+      </w:r>
+      <w:r>
+        <w:t>, parfois transférés de manière intacte.</w:t>
+      </w:r>
+      <w:r>
+        <w:t xml:space="preserve"> </w:t>
+      </w:r>
+      <w:r>
+        <w:t xml:space="preserve">Barry Keith Grand relève que certaines descriptions évoquent un style </w:t>
+      </w:r>
+      <w:r>
+        <w:rPr>
+          <w:i/>
+        </w:rPr>
+        <w:t>film noir</w:t>
+      </w:r>
+      <w:r>
+        <w:t xml:space="preserve"> qui influencera l’aspect visuel de l’adaptation de Siegel</w:t>
+      </w:r>
+      <w:r>
+        <w:rPr>
+          <w:rStyle w:val="FootnoteReference"/>
+        </w:rPr>
+        <w:footnoteReference w:id="7"/>
+      </w:r>
+      <w:r>
+        <w:t>.</w:t>
+      </w:r>
+    </w:p>
+    <w:p>
+      <w:pPr>
+        <w:pStyle w:val="Mmoire"/>
+      </w:pPr>
+      <w:r>
+        <w:tab/>
+      </w:r>
+      <w:r>
+        <w:t>Le producteur Walter Wagner a reconnu très tôt le potentiel du feuilleton de Finney, en amorçant dès la publication de la première partie en novembre 1954 les négociations pour acquérir les droits</w:t>
+      </w:r>
+      <w:r>
+        <w:rPr>
+          <w:rStyle w:val="FootnoteReference"/>
+        </w:rPr>
+        <w:footnoteReference w:id="8"/>
+      </w:r>
+      <w:r>
+        <w:t>, négociations qui aboutissent durant le mois de janvier 1955 donnant lieu à un premier jet du scénario par Daniel Mainwaring le 10 février</w:t>
+      </w:r>
+      <w:r>
+        <w:rPr>
+          <w:rStyle w:val="FootnoteReference"/>
+        </w:rPr>
+        <w:footnoteReference w:id="9"/>
+      </w:r>
+      <w:r>
+        <w:t xml:space="preserve"> et finalement un tournage en 23 jours entre mars et avril de la même année</w:t>
+      </w:r>
+      <w:r>
+        <w:rPr>
+          <w:rStyle w:val="FootnoteReference"/>
+        </w:rPr>
+        <w:footnoteReference w:id="10"/>
+      </w:r>
+      <w:r>
+        <w:t>.</w:t>
       </w:r>
     </w:p>
     <w:sectPr>
@@ -154,7 +535,7 @@
         <w:noProof/>
         <w:sz w:val="22"/>
       </w:rPr>
-      <w:t>14</w:t>
+      <w:t>2</w:t>
     </w:r>
     <w:r>
       <w:rPr>
@@ -197,6 +578,847 @@
       <w:r>
         <w:continuationSeparator/>
       </w:r>
+    </w:p>
+  </w:footnote>
+  <w:footnote w:id="1">
+    <w:p>
+      <w:pPr>
+        <w:pStyle w:val="FootnoteText"/>
+        <w:rPr>
+          <w:lang w:val="fr-CH"/>
+        </w:rPr>
+      </w:pPr>
+      <w:r>
+        <w:rPr>
+          <w:rStyle w:val="FootnoteReference"/>
+        </w:rPr>
+        <w:footnoteRef/>
+      </w:r>
+      <w:r>
+        <w:t xml:space="preserve"> </w:t>
+      </w:r>
+      <w:r>
+        <w:rPr>
+          <w:lang w:val="fr-CH"/>
+        </w:rPr>
+        <w:t>En trois parties dans les numéros du 26 novembre, 10 et 24 décembre.</w:t>
+      </w:r>
+    </w:p>
+  </w:footnote>
+  <w:footnote w:id="2">
+    <w:p>
+      <w:pPr>
+        <w:pStyle w:val="FootnoteText"/>
+        <w:rPr>
+          <w:lang w:val="en-GB"/>
+        </w:rPr>
+      </w:pPr>
+      <w:r>
+        <w:rPr>
+          <w:rStyle w:val="FootnoteReference"/>
+        </w:rPr>
+        <w:footnoteRef/>
+      </w:r>
+      <w:r>
+        <w:t xml:space="preserve"> </w:t>
+      </w:r>
+      <w:r>
+        <w:rPr>
+          <w:lang w:val="fr-CH"/>
+        </w:rPr>
+        <w:t>La chute du lectorat après la Seconde Guerre Mondiale ayant forcé les éditeurs à réduire</w:t>
+      </w:r>
+      <w:r>
+        <w:rPr>
+          <w:lang w:val="fr-CH"/>
+        </w:rPr>
+        <w:t xml:space="preserve"> le rythme</w:t>
+      </w:r>
+      <w:r>
+        <w:rPr>
+          <w:lang w:val="fr-CH"/>
+        </w:rPr>
+        <w:t xml:space="preserve"> publication, hebdomadaire depuis la création du magazine en 1888</w:t>
+      </w:r>
+      <w:r>
+        <w:rPr>
+          <w:lang w:val="fr-CH"/>
+        </w:rPr>
+        <w:t xml:space="preserve">. </w:t>
+      </w:r>
+      <w:proofErr w:type="spellStart"/>
+      <w:r>
+        <w:rPr>
+          <w:lang w:val="en-GB"/>
+        </w:rPr>
+        <w:t>Voir</w:t>
+      </w:r>
+      <w:proofErr w:type="spellEnd"/>
+      <w:r>
+        <w:rPr>
+          <w:lang w:val="en-GB"/>
+        </w:rPr>
+        <w:t xml:space="preserve"> « </w:t>
+      </w:r>
+      <w:r>
+        <w:rPr>
+          <w:i/>
+          <w:lang w:val="en-GB"/>
+        </w:rPr>
+        <w:t>Collider’s Weekly »</w:t>
+      </w:r>
+      <w:r>
+        <w:rPr>
+          <w:lang w:val="en-GB"/>
+        </w:rPr>
+        <w:t xml:space="preserve">, Spartacus Educational, </w:t>
+      </w:r>
+      <w:hyperlink r:id="rId1" w:history="1">
+        <w:r>
+          <w:rPr>
+            <w:rStyle w:val="Hyperlink"/>
+            <w:lang w:val="en-GB"/>
+          </w:rPr>
+          <w:t>http://spartacus-educational.com/USAcolliers.htm</w:t>
+        </w:r>
+      </w:hyperlink>
+      <w:r>
+        <w:rPr>
+          <w:lang w:val="en-GB"/>
+        </w:rPr>
+        <w:t xml:space="preserve">, </w:t>
+      </w:r>
+      <w:proofErr w:type="spellStart"/>
+      <w:r>
+        <w:rPr>
+          <w:lang w:val="en-GB"/>
+        </w:rPr>
+        <w:t>consulté</w:t>
+      </w:r>
+      <w:proofErr w:type="spellEnd"/>
+      <w:r>
+        <w:rPr>
+          <w:lang w:val="en-GB"/>
+        </w:rPr>
+        <w:t xml:space="preserve"> le 09.12.2016.</w:t>
+      </w:r>
+    </w:p>
+  </w:footnote>
+  <w:footnote w:id="3">
+    <w:p>
+      <w:pPr>
+        <w:pStyle w:val="FootnoteText"/>
+        <w:rPr>
+          <w:lang w:val="en-GB"/>
+        </w:rPr>
+      </w:pPr>
+      <w:r>
+        <w:rPr>
+          <w:rStyle w:val="FootnoteReference"/>
+        </w:rPr>
+        <w:footnoteRef/>
+      </w:r>
+      <w:r>
+        <w:t xml:space="preserve"> </w:t>
+      </w:r>
+      <w:r>
+        <w:rPr>
+          <w:i/>
+        </w:rPr>
+        <w:t>5 Against the House</w:t>
+      </w:r>
+      <w:r>
+        <w:t xml:space="preserve"> (</w:t>
+      </w:r>
+      <w:r>
+        <w:rPr>
+          <w:i/>
+        </w:rPr>
+        <w:t>On ne joue pas avec le crime</w:t>
+      </w:r>
+      <w:r>
+        <w:t xml:space="preserve">, Phil Karlson, 1955), basé sur son roman du même nom paru en 1954, est alors en tournage. </w:t>
+      </w:r>
+      <w:proofErr w:type="spellStart"/>
+      <w:r>
+        <w:rPr>
+          <w:lang w:val="en-GB"/>
+        </w:rPr>
+        <w:t>Voir</w:t>
+      </w:r>
+      <w:proofErr w:type="spellEnd"/>
+      <w:r>
+        <w:rPr>
+          <w:lang w:val="en-GB"/>
+        </w:rPr>
+        <w:t xml:space="preserve"> « </w:t>
+      </w:r>
+      <w:r>
+        <w:rPr>
+          <w:i/>
+          <w:lang w:val="en-GB"/>
+        </w:rPr>
+        <w:t>5 Against the House</w:t>
+      </w:r>
+      <w:r>
+        <w:rPr>
+          <w:lang w:val="en-GB"/>
+        </w:rPr>
+        <w:t xml:space="preserve"> », </w:t>
+      </w:r>
+      <w:proofErr w:type="gramStart"/>
+      <w:r>
+        <w:rPr>
+          <w:lang w:val="en-GB"/>
+        </w:rPr>
+        <w:t>AFI :</w:t>
+      </w:r>
+      <w:proofErr w:type="gramEnd"/>
+      <w:r>
+        <w:rPr>
+          <w:lang w:val="en-GB"/>
+        </w:rPr>
+        <w:t xml:space="preserve"> </w:t>
+      </w:r>
+      <w:proofErr w:type="spellStart"/>
+      <w:r>
+        <w:rPr>
+          <w:lang w:val="en-GB"/>
+        </w:rPr>
+        <w:t>Catalog</w:t>
+      </w:r>
+      <w:proofErr w:type="spellEnd"/>
+      <w:r>
+        <w:rPr>
+          <w:lang w:val="en-GB"/>
+        </w:rPr>
+        <w:t xml:space="preserve"> of Feature Films, </w:t>
+      </w:r>
+      <w:hyperlink r:id="rId2" w:history="1">
+        <w:r>
+          <w:rPr>
+            <w:rStyle w:val="Hyperlink"/>
+            <w:lang w:val="en-GB"/>
+          </w:rPr>
+          <w:t>http://www.afi.com/members/catalog/DetailView.aspx?s=&amp;Movie=51499</w:t>
+        </w:r>
+      </w:hyperlink>
+      <w:r>
+        <w:rPr>
+          <w:lang w:val="en-GB"/>
+        </w:rPr>
+        <w:t xml:space="preserve">, </w:t>
+      </w:r>
+      <w:proofErr w:type="spellStart"/>
+      <w:r>
+        <w:rPr>
+          <w:lang w:val="en-GB"/>
+        </w:rPr>
+        <w:t>consulté</w:t>
+      </w:r>
+      <w:proofErr w:type="spellEnd"/>
+      <w:r>
+        <w:rPr>
+          <w:lang w:val="en-GB"/>
+        </w:rPr>
+        <w:t xml:space="preserve"> le 09.12.2016.</w:t>
+      </w:r>
+    </w:p>
+  </w:footnote>
+  <w:footnote w:id="4">
+    <w:p>
+      <w:pPr>
+        <w:pStyle w:val="FootnoteText"/>
+        <w:rPr>
+          <w:lang w:val="en-US"/>
+        </w:rPr>
+      </w:pPr>
+      <w:r>
+        <w:rPr>
+          <w:rStyle w:val="FootnoteReference"/>
+        </w:rPr>
+        <w:footnoteRef/>
+      </w:r>
+      <w:r>
+        <w:rPr>
+          <w:lang w:val="en-GB"/>
+        </w:rPr>
+        <w:t xml:space="preserve"> « All my books have been written that way </w:t>
+      </w:r>
+      <w:r>
+        <w:rPr>
+          <w:lang w:val="en-GB"/>
+        </w:rPr>
+        <w:t xml:space="preserve">[with a picture in mind] </w:t>
+      </w:r>
+      <w:r>
+        <w:rPr>
+          <w:lang w:val="en-GB"/>
+        </w:rPr>
+        <w:t xml:space="preserve">». </w:t>
+      </w:r>
+      <w:r>
+        <w:rPr>
+          <w:lang w:val="en-US"/>
+        </w:rPr>
+        <w:t>Arthur</w:t>
+      </w:r>
+      <w:r>
+        <w:rPr>
+          <w:lang w:val="en-US"/>
+        </w:rPr>
+        <w:t xml:space="preserve"> Legacy</w:t>
+      </w:r>
+      <w:r>
+        <w:rPr>
+          <w:lang w:val="en-US"/>
+        </w:rPr>
+        <w:t xml:space="preserve">, « </w:t>
+      </w:r>
+      <w:r>
+        <w:rPr>
+          <w:i/>
+          <w:lang w:val="en-US"/>
+        </w:rPr>
+        <w:t>The Invasion of the Body Snatchers</w:t>
+      </w:r>
+      <w:r>
+        <w:rPr>
+          <w:lang w:val="en-US"/>
+        </w:rPr>
+        <w:t xml:space="preserve">: A Metaphor for the Fifties », </w:t>
+      </w:r>
+      <w:proofErr w:type="spellStart"/>
+      <w:r>
+        <w:rPr>
+          <w:i/>
+          <w:lang w:val="en-US"/>
+        </w:rPr>
+        <w:t>Litterature</w:t>
+      </w:r>
+      <w:proofErr w:type="spellEnd"/>
+      <w:r>
+        <w:rPr>
+          <w:i/>
+          <w:lang w:val="en-US"/>
+        </w:rPr>
+        <w:t>/Film Quarterly</w:t>
+      </w:r>
+      <w:r>
+        <w:rPr>
+          <w:lang w:val="en-US"/>
+        </w:rPr>
+        <w:t xml:space="preserve">, Vol. 6, No. 3, </w:t>
+      </w:r>
+      <w:proofErr w:type="spellStart"/>
+      <w:r>
+        <w:rPr>
+          <w:lang w:val="en-US"/>
+        </w:rPr>
+        <w:t>été</w:t>
+      </w:r>
+      <w:proofErr w:type="spellEnd"/>
+      <w:r>
+        <w:rPr>
+          <w:lang w:val="en-US"/>
+        </w:rPr>
+        <w:t xml:space="preserve"> 1978, p</w:t>
+      </w:r>
+      <w:r>
+        <w:rPr>
+          <w:lang w:val="en-US"/>
+        </w:rPr>
+        <w:t xml:space="preserve">. </w:t>
+      </w:r>
+      <w:r>
+        <w:rPr>
+          <w:lang w:val="en-US"/>
+        </w:rPr>
+        <w:t>287</w:t>
+      </w:r>
+      <w:r>
+        <w:rPr>
+          <w:lang w:val="en-US"/>
+        </w:rPr>
+        <w:t>.</w:t>
+      </w:r>
+    </w:p>
+  </w:footnote>
+  <w:footnote w:id="5">
+    <w:p>
+      <w:pPr>
+        <w:pStyle w:val="FootnoteText"/>
+        <w:rPr>
+          <w:lang w:val="en-GB"/>
+        </w:rPr>
+      </w:pPr>
+      <w:r>
+        <w:rPr>
+          <w:rStyle w:val="FootnoteReference"/>
+        </w:rPr>
+        <w:footnoteRef/>
+      </w:r>
+      <w:r>
+        <w:rPr>
+          <w:lang w:val="en-GB"/>
+        </w:rPr>
+        <w:t xml:space="preserve"> « I have always said that I don’t really write novels, I write movies –the novel form being a good way to bring my movie ideas to the attention of the movie makers. »</w:t>
+      </w:r>
+      <w:r>
+        <w:rPr>
+          <w:lang w:val="en-GB"/>
+        </w:rPr>
+        <w:t xml:space="preserve">. </w:t>
+      </w:r>
+      <w:r>
+        <w:rPr>
+          <w:lang w:val="en-US"/>
+        </w:rPr>
+        <w:t>Arthur</w:t>
+      </w:r>
+      <w:r>
+        <w:rPr>
+          <w:lang w:val="en-US"/>
+        </w:rPr>
+        <w:t xml:space="preserve"> Legacy</w:t>
+      </w:r>
+      <w:r>
+        <w:rPr>
+          <w:lang w:val="en-US"/>
+        </w:rPr>
+        <w:t xml:space="preserve">, </w:t>
+      </w:r>
+      <w:r>
+        <w:rPr>
+          <w:i/>
+          <w:lang w:val="en-US"/>
+        </w:rPr>
+        <w:t>ibid.</w:t>
+      </w:r>
+      <w:r>
+        <w:rPr>
+          <w:lang w:val="en-US"/>
+        </w:rPr>
+        <w:t>, p</w:t>
+      </w:r>
+      <w:r>
+        <w:rPr>
+          <w:lang w:val="en-US"/>
+        </w:rPr>
+        <w:t xml:space="preserve">. </w:t>
+      </w:r>
+      <w:r>
+        <w:rPr>
+          <w:lang w:val="en-US"/>
+        </w:rPr>
+        <w:t>287</w:t>
+      </w:r>
+      <w:r>
+        <w:rPr>
+          <w:lang w:val="en-US"/>
+        </w:rPr>
+        <w:t>.</w:t>
+      </w:r>
+    </w:p>
+  </w:footnote>
+  <w:footnote w:id="6">
+    <w:p>
+      <w:pPr>
+        <w:pStyle w:val="FootnoteText"/>
+        <w:rPr>
+          <w:lang w:val="fr-CH"/>
+        </w:rPr>
+      </w:pPr>
+      <w:r>
+        <w:rPr>
+          <w:rStyle w:val="FootnoteReference"/>
+        </w:rPr>
+        <w:footnoteRef/>
+      </w:r>
+      <w:r>
+        <w:t xml:space="preserve"> </w:t>
+      </w:r>
+      <w:r>
+        <w:rPr>
+          <w:lang w:val="en-US"/>
+        </w:rPr>
+        <w:t>Arthur</w:t>
+      </w:r>
+      <w:r>
+        <w:rPr>
+          <w:lang w:val="en-US"/>
+        </w:rPr>
+        <w:t xml:space="preserve"> Legacy</w:t>
+      </w:r>
+      <w:r>
+        <w:rPr>
+          <w:lang w:val="en-US"/>
+        </w:rPr>
+        <w:t xml:space="preserve">, </w:t>
+      </w:r>
+      <w:r>
+        <w:rPr>
+          <w:i/>
+          <w:lang w:val="en-US"/>
+        </w:rPr>
+        <w:t>ibid.</w:t>
+      </w:r>
+      <w:r>
+        <w:rPr>
+          <w:lang w:val="en-US"/>
+        </w:rPr>
+        <w:t>, p</w:t>
+      </w:r>
+      <w:r>
+        <w:rPr>
+          <w:lang w:val="en-US"/>
+        </w:rPr>
+        <w:t xml:space="preserve">. </w:t>
+      </w:r>
+      <w:r>
+        <w:rPr>
+          <w:lang w:val="en-US"/>
+        </w:rPr>
+        <w:t>2</w:t>
+      </w:r>
+      <w:r>
+        <w:rPr>
+          <w:lang w:val="en-US"/>
+        </w:rPr>
+        <w:t>92</w:t>
+      </w:r>
+      <w:r>
+        <w:rPr>
+          <w:lang w:val="en-US"/>
+        </w:rPr>
+        <w:t>.</w:t>
+      </w:r>
+    </w:p>
+  </w:footnote>
+  <w:footnote w:id="7">
+    <w:p>
+      <w:pPr>
+        <w:pStyle w:val="FootnoteText"/>
+        <w:rPr>
+          <w:lang w:val="en-US"/>
+        </w:rPr>
+      </w:pPr>
+      <w:r>
+        <w:rPr>
+          <w:rStyle w:val="FootnoteReference"/>
+        </w:rPr>
+        <w:footnoteRef/>
+      </w:r>
+      <w:r>
+        <w:rPr>
+          <w:lang w:val="en-GB"/>
+        </w:rPr>
+        <w:t xml:space="preserve"> </w:t>
+      </w:r>
+      <w:r>
+        <w:rPr>
+          <w:lang w:val="en-US"/>
+        </w:rPr>
+        <w:t>Barry Keith</w:t>
+      </w:r>
+      <w:r>
+        <w:rPr>
+          <w:lang w:val="en-US"/>
+        </w:rPr>
+        <w:t xml:space="preserve"> Grant</w:t>
+      </w:r>
+      <w:r>
+        <w:rPr>
+          <w:lang w:val="en-US"/>
+        </w:rPr>
+        <w:t xml:space="preserve">, </w:t>
+      </w:r>
+      <w:r>
+        <w:rPr>
+          <w:i/>
+          <w:lang w:val="en-US"/>
+        </w:rPr>
+        <w:t>Invasion of the Body Snatchers</w:t>
+      </w:r>
+      <w:r>
+        <w:rPr>
+          <w:lang w:val="en-US"/>
+        </w:rPr>
+        <w:t xml:space="preserve">, London, </w:t>
+      </w:r>
+      <w:r>
+        <w:rPr>
+          <w:lang w:val="en-US"/>
+        </w:rPr>
+        <w:t>BFI/Palgrave MacMillan, 2010, p. 30.</w:t>
+      </w:r>
+    </w:p>
+  </w:footnote>
+  <w:footnote w:id="8">
+    <w:p>
+      <w:pPr>
+        <w:pStyle w:val="FootnoteText"/>
+        <w:rPr>
+          <w:lang w:val="en-US"/>
+        </w:rPr>
+      </w:pPr>
+      <w:r>
+        <w:rPr>
+          <w:rStyle w:val="FootnoteReference"/>
+        </w:rPr>
+        <w:footnoteRef/>
+      </w:r>
+      <w:r>
+        <w:rPr>
+          <w:lang w:val="en-GB"/>
+        </w:rPr>
+        <w:t xml:space="preserve"> </w:t>
+      </w:r>
+      <w:r>
+        <w:rPr>
+          <w:lang w:val="en-US"/>
+        </w:rPr>
+        <w:t xml:space="preserve">Al </w:t>
+      </w:r>
+      <w:r>
+        <w:rPr>
+          <w:lang w:val="en-US"/>
+        </w:rPr>
+        <w:t>LaValley</w:t>
+      </w:r>
+      <w:r>
+        <w:rPr>
+          <w:lang w:val="en-US"/>
+        </w:rPr>
+        <w:t xml:space="preserve"> </w:t>
+      </w:r>
+      <w:r>
+        <w:rPr>
+          <w:lang w:val="en-US"/>
+        </w:rPr>
+        <w:t>(</w:t>
+      </w:r>
+      <w:proofErr w:type="spellStart"/>
+      <w:r>
+        <w:rPr>
+          <w:lang w:val="en-US"/>
+        </w:rPr>
+        <w:t>éd</w:t>
+      </w:r>
+      <w:proofErr w:type="spellEnd"/>
+      <w:r>
+        <w:rPr>
+          <w:lang w:val="en-US"/>
+        </w:rPr>
+        <w:t xml:space="preserve">.), </w:t>
+      </w:r>
+      <w:r>
+        <w:rPr>
+          <w:i/>
+          <w:lang w:val="en-US"/>
+        </w:rPr>
+        <w:t>Invasion of the Body Snatchers</w:t>
+      </w:r>
+      <w:r>
+        <w:rPr>
+          <w:lang w:val="en-US"/>
+        </w:rPr>
+        <w:t>, New Brunswick,</w:t>
+      </w:r>
+      <w:r>
+        <w:rPr>
+          <w:lang w:val="en-US"/>
+        </w:rPr>
+        <w:t xml:space="preserve"> Rutgers University Press, 1989, p. 3.</w:t>
+      </w:r>
+    </w:p>
+  </w:footnote>
+  <w:footnote w:id="9">
+    <w:p>
+      <w:pPr>
+        <w:pStyle w:val="FootnoteText"/>
+        <w:rPr>
+          <w:lang w:val="en-GB"/>
+        </w:rPr>
+      </w:pPr>
+      <w:r>
+        <w:rPr>
+          <w:rStyle w:val="FootnoteReference"/>
+        </w:rPr>
+        <w:footnoteRef/>
+      </w:r>
+      <w:r>
+        <w:rPr>
+          <w:lang w:val="en-GB"/>
+        </w:rPr>
+        <w:t xml:space="preserve"> </w:t>
+      </w:r>
+      <w:r>
+        <w:rPr>
+          <w:lang w:val="en-US"/>
+        </w:rPr>
+        <w:t xml:space="preserve">Al </w:t>
+      </w:r>
+      <w:r>
+        <w:rPr>
+          <w:lang w:val="en-US"/>
+        </w:rPr>
+        <w:t>LaValley</w:t>
+      </w:r>
+      <w:r>
+        <w:rPr>
+          <w:lang w:val="en-US"/>
+        </w:rPr>
+        <w:t xml:space="preserve"> </w:t>
+      </w:r>
+      <w:r>
+        <w:rPr>
+          <w:lang w:val="en-US"/>
+        </w:rPr>
+        <w:t>(</w:t>
+      </w:r>
+      <w:proofErr w:type="spellStart"/>
+      <w:r>
+        <w:rPr>
+          <w:lang w:val="en-US"/>
+        </w:rPr>
+        <w:t>éd</w:t>
+      </w:r>
+      <w:proofErr w:type="spellEnd"/>
+      <w:r>
+        <w:rPr>
+          <w:lang w:val="en-US"/>
+        </w:rPr>
+        <w:t xml:space="preserve">.), </w:t>
+      </w:r>
+      <w:r>
+        <w:rPr>
+          <w:i/>
+          <w:lang w:val="en-US"/>
+        </w:rPr>
+        <w:t>ibid.</w:t>
+      </w:r>
+      <w:r>
+        <w:rPr>
+          <w:lang w:val="en-US"/>
+        </w:rPr>
+        <w:t>, p. 3.</w:t>
+      </w:r>
+    </w:p>
+  </w:footnote>
+  <w:footnote w:id="10">
+    <w:p>
+      <w:pPr>
+        <w:pStyle w:val="FootnoteText"/>
+        <w:rPr>
+          <w:lang w:val="en-US"/>
+        </w:rPr>
+      </w:pPr>
+      <w:r>
+        <w:rPr>
+          <w:rStyle w:val="FootnoteReference"/>
+        </w:rPr>
+        <w:footnoteRef/>
+      </w:r>
+      <w:r>
+        <w:rPr>
+          <w:lang w:val="en-GB"/>
+        </w:rPr>
+        <w:t xml:space="preserve"> </w:t>
+      </w:r>
+      <w:r>
+        <w:rPr>
+          <w:lang w:val="fr-CH"/>
+        </w:rPr>
+        <w:t>U</w:t>
+      </w:r>
+      <w:r>
+        <w:rPr>
+          <w:lang w:val="fr-CH"/>
+        </w:rPr>
+        <w:t>n compte rendu détaillé du tournage, jour-par-jour, est donné par</w:t>
+      </w:r>
+      <w:r>
+        <w:rPr>
+          <w:lang w:val="en-US"/>
+        </w:rPr>
+        <w:t xml:space="preserve"> Mark Thomas</w:t>
+      </w:r>
+      <w:r>
+        <w:rPr>
+          <w:lang w:val="en-US"/>
+        </w:rPr>
+        <w:t xml:space="preserve"> McGee</w:t>
+      </w:r>
+      <w:r>
+        <w:rPr>
+          <w:lang w:val="en-US"/>
+        </w:rPr>
+        <w:t xml:space="preserve">, </w:t>
+      </w:r>
+      <w:r>
+        <w:rPr>
+          <w:i/>
+          <w:lang w:val="en-US"/>
+        </w:rPr>
+        <w:t xml:space="preserve">Invasion of the Body </w:t>
+      </w:r>
+      <w:proofErr w:type="gramStart"/>
+      <w:r>
+        <w:rPr>
+          <w:i/>
+          <w:lang w:val="en-US"/>
+        </w:rPr>
+        <w:t>Snatchers:</w:t>
+      </w:r>
+      <w:proofErr w:type="gramEnd"/>
+      <w:r>
+        <w:rPr>
+          <w:i/>
+          <w:lang w:val="en-US"/>
+        </w:rPr>
+        <w:t xml:space="preserve"> The Making of a Classic</w:t>
+      </w:r>
+      <w:r>
+        <w:rPr>
+          <w:lang w:val="en-US"/>
+        </w:rPr>
+        <w:t xml:space="preserve">, Duncan, </w:t>
+      </w:r>
+      <w:proofErr w:type="spellStart"/>
+      <w:r>
+        <w:rPr>
+          <w:lang w:val="en-US"/>
+        </w:rPr>
+        <w:t>BearManor</w:t>
+      </w:r>
+      <w:proofErr w:type="spellEnd"/>
+      <w:r>
+        <w:rPr>
+          <w:lang w:val="en-US"/>
+        </w:rPr>
+        <w:t>, 2012</w:t>
+      </w:r>
+      <w:r>
+        <w:rPr>
+          <w:lang w:val="en-US"/>
+        </w:rPr>
+        <w:t>, pp. 43-59</w:t>
+      </w:r>
+      <w:r>
+        <w:rPr>
+          <w:lang w:val="en-US"/>
+        </w:rPr>
+        <w:t>.</w:t>
+      </w:r>
+    </w:p>
+    <w:p>
+      <w:pPr>
+        <w:pStyle w:val="FootnoteText"/>
+        <w:rPr>
+          <w:lang w:val="en-US"/>
+        </w:rPr>
+      </w:pPr>
     </w:p>
   </w:footnote>
 </w:footnotes>
@@ -445,8 +1667,6 @@
         <w:lang w:val="fr-CH"/>
       </w:rPr>
     </w:pPr>
-    <w:bookmarkStart w:id="0" w:name="_GoBack"/>
-    <w:bookmarkEnd w:id="0"/>
     <w:r>
       <w:rPr>
         <w:rFonts w:ascii="Baskerville" w:hAnsi="Baskerville"/>
@@ -1383,11 +2603,11 @@
     <w:uiPriority w:val="9"/>
     <w:unhideWhenUsed/>
     <w:qFormat/>
-    <w:rsid w:val="00F4480F"/>
+    <w:rsid w:val="0003595A"/>
     <w:pPr>
       <w:keepNext/>
       <w:keepLines/>
-      <w:spacing w:before="40"/>
+      <w:spacing w:before="120" w:after="120"/>
       <w:outlineLvl w:val="1"/>
     </w:pPr>
     <w:rPr>
@@ -1400,7 +2620,6 @@
   <w:style w:type="character" w:default="1" w:styleId="DefaultParagraphFont">
     <w:name w:val="Default Paragraph Font"/>
     <w:uiPriority w:val="1"/>
-    <w:semiHidden/>
     <w:unhideWhenUsed/>
   </w:style>
   <w:style w:type="table" w:default="1" w:styleId="TableNormal">
@@ -1565,7 +2784,7 @@
     <w:basedOn w:val="DefaultParagraphFont"/>
     <w:link w:val="Heading2"/>
     <w:uiPriority w:val="9"/>
-    <w:rsid w:val="00F4480F"/>
+    <w:rsid w:val="0003595A"/>
     <w:rPr>
       <w:rFonts w:eastAsiaTheme="majorEastAsia" w:cstheme="majorBidi"/>
       <w:b/>
@@ -1844,7 +3063,7 @@
 </file>
 
 <file path=customXml/itemProps1.xml><?xml version="1.0" encoding="utf-8"?>
-<ds:datastoreItem xmlns:ds="http://schemas.openxmlformats.org/officeDocument/2006/customXml" ds:itemID="{3CD081A7-F078-B843-B0BB-88A4F2D2DAEC}">
+<ds:datastoreItem xmlns:ds="http://schemas.openxmlformats.org/officeDocument/2006/customXml" ds:itemID="{73DB9950-1C3C-3F4B-A297-10F55134FFEC}">
   <ds:schemaRefs>
     <ds:schemaRef ds:uri="http://schemas.openxmlformats.org/officeDocument/2006/bibliography"/>
   </ds:schemaRefs>

</xml_diff>